<commit_message>
tesseract can read numbers
</commit_message>
<xml_diff>
--- a/test-images/template_example/Pubquiz_template_leeg_demo_4.docx
+++ b/test-images/template_example/Pubquiz_template_leeg_demo_4.docx
@@ -71,8 +71,10 @@
                 <w:sz w:val="40"/>
                 <w:szCs w:val="28"/>
               </w:rPr>
-              <w:t>NAAM:</w:t>
+              <w:t>1</w:t>
             </w:r>
+            <w:bookmarkStart w:id="0" w:name="_GoBack"/>
+            <w:bookmarkEnd w:id="0"/>
           </w:p>
         </w:tc>
       </w:tr>
@@ -137,8 +139,6 @@
               </w:rPr>
               <w:t>Antwoord</w:t>
             </w:r>
-            <w:bookmarkStart w:id="0" w:name="_GoBack"/>
-            <w:bookmarkEnd w:id="0"/>
           </w:p>
         </w:tc>
       </w:tr>
@@ -1910,7 +1910,6 @@
   <w:style w:type="character" w:default="1" w:styleId="DefaultParagraphFont">
     <w:name w:val="Default Paragraph Font"/>
     <w:uiPriority w:val="1"/>
-    <w:semiHidden/>
     <w:unhideWhenUsed/>
   </w:style>
   <w:style w:type="table" w:default="1" w:styleId="TableNormal">
@@ -2309,6 +2308,21 @@
 </file>
 
 <file path=customXml/item1.xml><?xml version="1.0" encoding="utf-8"?>
+<p:properties xmlns:p="http://schemas.microsoft.com/office/2006/metadata/properties" xmlns:xsi="http://www.w3.org/2001/XMLSchema-instance" xmlns:pc="http://schemas.microsoft.com/office/infopath/2007/PartnerControls">
+  <documentManagement/>
+</p:properties>
+</file>
+
+<file path=customXml/item2.xml><?xml version="1.0" encoding="utf-8"?>
+<?mso-contentType ?>
+<FormTemplates xmlns="http://schemas.microsoft.com/sharepoint/v3/contenttype/forms">
+  <Display>DocumentLibraryForm</Display>
+  <Edit>DocumentLibraryForm</Edit>
+  <New>DocumentLibraryForm</New>
+</FormTemplates>
+</file>
+
+<file path=customXml/item3.xml><?xml version="1.0" encoding="utf-8"?>
 <ct:contentTypeSchema xmlns:ct="http://schemas.microsoft.com/office/2006/metadata/contentType" xmlns:ma="http://schemas.microsoft.com/office/2006/metadata/properties/metaAttributes" ct:_="" ma:_="" ma:contentTypeName="Document" ma:contentTypeID="0x010100D519061C8E33964795AB31B2C5787B83" ma:contentTypeVersion="8" ma:contentTypeDescription="Een nieuw document maken." ma:contentTypeScope="" ma:versionID="00ca9bfee2d40600e93289e9a47dacc8">
   <xsd:schema xmlns:xsd="http://www.w3.org/2001/XMLSchema" xmlns:xs="http://www.w3.org/2001/XMLSchema" xmlns:p="http://schemas.microsoft.com/office/2006/metadata/properties" xmlns:ns2="8650f2e2-4b03-442f-910e-fd1e33d14a49" xmlns:ns3="c0d73260-388d-4453-95d0-66f1f4ccdc03" targetNamespace="http://schemas.microsoft.com/office/2006/metadata/properties" ma:root="true" ma:fieldsID="897d5d357d2fcc80ceab8c5027c6329f" ns2:_="" ns3:_="">
     <xsd:import namespace="8650f2e2-4b03-442f-910e-fd1e33d14a49"/>
@@ -2499,22 +2513,24 @@
 </ct:contentTypeSchema>
 </file>
 
-<file path=customXml/item2.xml><?xml version="1.0" encoding="utf-8"?>
-<?mso-contentType ?>
-<FormTemplates xmlns="http://schemas.microsoft.com/sharepoint/v3/contenttype/forms">
-  <Display>DocumentLibraryForm</Display>
-  <Edit>DocumentLibraryForm</Edit>
-  <New>DocumentLibraryForm</New>
-</FormTemplates>
+<file path=customXml/itemProps1.xml><?xml version="1.0" encoding="utf-8"?>
+<ds:datastoreItem xmlns:ds="http://schemas.openxmlformats.org/officeDocument/2006/customXml" ds:itemID="{5F6430E8-BE2C-4A9F-9B64-98C1E3D980EC}">
+  <ds:schemaRefs>
+    <ds:schemaRef ds:uri="http://schemas.microsoft.com/office/2006/metadata/properties"/>
+    <ds:schemaRef ds:uri="http://schemas.microsoft.com/office/infopath/2007/PartnerControls"/>
+  </ds:schemaRefs>
+</ds:datastoreItem>
 </file>
 
-<file path=customXml/item3.xml><?xml version="1.0" encoding="utf-8"?>
-<p:properties xmlns:p="http://schemas.microsoft.com/office/2006/metadata/properties" xmlns:xsi="http://www.w3.org/2001/XMLSchema-instance" xmlns:pc="http://schemas.microsoft.com/office/infopath/2007/PartnerControls">
-  <documentManagement/>
-</p:properties>
+<file path=customXml/itemProps2.xml><?xml version="1.0" encoding="utf-8"?>
+<ds:datastoreItem xmlns:ds="http://schemas.openxmlformats.org/officeDocument/2006/customXml" ds:itemID="{B3053298-14EA-478A-A905-169894F7A91F}">
+  <ds:schemaRefs>
+    <ds:schemaRef ds:uri="http://schemas.microsoft.com/sharepoint/v3/contenttype/forms"/>
+  </ds:schemaRefs>
+</ds:datastoreItem>
 </file>
 
-<file path=customXml/itemProps1.xml><?xml version="1.0" encoding="utf-8"?>
+<file path=customXml/itemProps3.xml><?xml version="1.0" encoding="utf-8"?>
 <ds:datastoreItem xmlns:ds="http://schemas.openxmlformats.org/officeDocument/2006/customXml" ds:itemID="{1785FBB9-C599-43A4-8A3F-0A23A3C4F707}">
   <ds:schemaRefs>
     <ds:schemaRef ds:uri="http://schemas.microsoft.com/office/2006/metadata/contentType"/>
@@ -2531,21 +2547,4 @@
     <ds:schemaRef ds:uri="http://schemas.microsoft.com/internal/obd"/>
   </ds:schemaRefs>
 </ds:datastoreItem>
-</file>
-
-<file path=customXml/itemProps2.xml><?xml version="1.0" encoding="utf-8"?>
-<ds:datastoreItem xmlns:ds="http://schemas.openxmlformats.org/officeDocument/2006/customXml" ds:itemID="{B3053298-14EA-478A-A905-169894F7A91F}">
-  <ds:schemaRefs>
-    <ds:schemaRef ds:uri="http://schemas.microsoft.com/sharepoint/v3/contenttype/forms"/>
-  </ds:schemaRefs>
-</ds:datastoreItem>
-</file>
-
-<file path=customXml/itemProps3.xml><?xml version="1.0" encoding="utf-8"?>
-<ds:datastoreItem xmlns:ds="http://schemas.openxmlformats.org/officeDocument/2006/customXml" ds:itemID="{5F6430E8-BE2C-4A9F-9B64-98C1E3D980EC}">
-  <ds:schemaRefs>
-    <ds:schemaRef ds:uri="http://schemas.microsoft.com/office/2006/metadata/properties"/>
-    <ds:schemaRef ds:uri="http://schemas.microsoft.com/office/infopath/2007/PartnerControls"/>
-  </ds:schemaRefs>
-</ds:datastoreItem>
 </file>
</xml_diff>

<commit_message>
added more templates and code refactoring
</commit_message>
<xml_diff>
--- a/test-images/template_example/Pubquiz_template_leeg_demo_4.docx
+++ b/test-images/template_example/Pubquiz_template_leeg_demo_4.docx
@@ -60,18 +60,12 @@
             <w:vAlign w:val="center"/>
           </w:tcPr>
           <w:p>
-            <w:pPr>
-              <w:rPr>
-                <w:sz w:val="44"/>
-                <w:szCs w:val="28"/>
-              </w:rPr>
-            </w:pPr>
             <w:r>
               <w:rPr>
                 <w:sz w:val="40"/>
                 <w:szCs w:val="28"/>
               </w:rPr>
-              <w:t>1</w:t>
+              <w:t>Naam:</w:t>
             </w:r>
             <w:bookmarkStart w:id="0" w:name="_GoBack"/>
             <w:bookmarkEnd w:id="0"/>
@@ -126,12 +120,6 @@
             <w:vAlign w:val="center"/>
           </w:tcPr>
           <w:p>
-            <w:pPr>
-              <w:rPr>
-                <w:sz w:val="44"/>
-                <w:szCs w:val="28"/>
-              </w:rPr>
-            </w:pPr>
             <w:r>
               <w:rPr>
                 <w:sz w:val="40"/>
@@ -2308,21 +2296,6 @@
 </file>
 
 <file path=customXml/item1.xml><?xml version="1.0" encoding="utf-8"?>
-<p:properties xmlns:p="http://schemas.microsoft.com/office/2006/metadata/properties" xmlns:xsi="http://www.w3.org/2001/XMLSchema-instance" xmlns:pc="http://schemas.microsoft.com/office/infopath/2007/PartnerControls">
-  <documentManagement/>
-</p:properties>
-</file>
-
-<file path=customXml/item2.xml><?xml version="1.0" encoding="utf-8"?>
-<?mso-contentType ?>
-<FormTemplates xmlns="http://schemas.microsoft.com/sharepoint/v3/contenttype/forms">
-  <Display>DocumentLibraryForm</Display>
-  <Edit>DocumentLibraryForm</Edit>
-  <New>DocumentLibraryForm</New>
-</FormTemplates>
-</file>
-
-<file path=customXml/item3.xml><?xml version="1.0" encoding="utf-8"?>
 <ct:contentTypeSchema xmlns:ct="http://schemas.microsoft.com/office/2006/metadata/contentType" xmlns:ma="http://schemas.microsoft.com/office/2006/metadata/properties/metaAttributes" ct:_="" ma:_="" ma:contentTypeName="Document" ma:contentTypeID="0x010100D519061C8E33964795AB31B2C5787B83" ma:contentTypeVersion="8" ma:contentTypeDescription="Een nieuw document maken." ma:contentTypeScope="" ma:versionID="00ca9bfee2d40600e93289e9a47dacc8">
   <xsd:schema xmlns:xsd="http://www.w3.org/2001/XMLSchema" xmlns:xs="http://www.w3.org/2001/XMLSchema" xmlns:p="http://schemas.microsoft.com/office/2006/metadata/properties" xmlns:ns2="8650f2e2-4b03-442f-910e-fd1e33d14a49" xmlns:ns3="c0d73260-388d-4453-95d0-66f1f4ccdc03" targetNamespace="http://schemas.microsoft.com/office/2006/metadata/properties" ma:root="true" ma:fieldsID="897d5d357d2fcc80ceab8c5027c6329f" ns2:_="" ns3:_="">
     <xsd:import namespace="8650f2e2-4b03-442f-910e-fd1e33d14a49"/>
@@ -2513,24 +2486,22 @@
 </ct:contentTypeSchema>
 </file>
 
-<file path=customXml/itemProps1.xml><?xml version="1.0" encoding="utf-8"?>
-<ds:datastoreItem xmlns:ds="http://schemas.openxmlformats.org/officeDocument/2006/customXml" ds:itemID="{5F6430E8-BE2C-4A9F-9B64-98C1E3D980EC}">
-  <ds:schemaRefs>
-    <ds:schemaRef ds:uri="http://schemas.microsoft.com/office/2006/metadata/properties"/>
-    <ds:schemaRef ds:uri="http://schemas.microsoft.com/office/infopath/2007/PartnerControls"/>
-  </ds:schemaRefs>
-</ds:datastoreItem>
+<file path=customXml/item2.xml><?xml version="1.0" encoding="utf-8"?>
+<?mso-contentType ?>
+<FormTemplates xmlns="http://schemas.microsoft.com/sharepoint/v3/contenttype/forms">
+  <Display>DocumentLibraryForm</Display>
+  <Edit>DocumentLibraryForm</Edit>
+  <New>DocumentLibraryForm</New>
+</FormTemplates>
 </file>
 
-<file path=customXml/itemProps2.xml><?xml version="1.0" encoding="utf-8"?>
-<ds:datastoreItem xmlns:ds="http://schemas.openxmlformats.org/officeDocument/2006/customXml" ds:itemID="{B3053298-14EA-478A-A905-169894F7A91F}">
-  <ds:schemaRefs>
-    <ds:schemaRef ds:uri="http://schemas.microsoft.com/sharepoint/v3/contenttype/forms"/>
-  </ds:schemaRefs>
-</ds:datastoreItem>
+<file path=customXml/item3.xml><?xml version="1.0" encoding="utf-8"?>
+<p:properties xmlns:p="http://schemas.microsoft.com/office/2006/metadata/properties" xmlns:xsi="http://www.w3.org/2001/XMLSchema-instance" xmlns:pc="http://schemas.microsoft.com/office/infopath/2007/PartnerControls">
+  <documentManagement/>
+</p:properties>
 </file>
 
-<file path=customXml/itemProps3.xml><?xml version="1.0" encoding="utf-8"?>
+<file path=customXml/itemProps1.xml><?xml version="1.0" encoding="utf-8"?>
 <ds:datastoreItem xmlns:ds="http://schemas.openxmlformats.org/officeDocument/2006/customXml" ds:itemID="{1785FBB9-C599-43A4-8A3F-0A23A3C4F707}">
   <ds:schemaRefs>
     <ds:schemaRef ds:uri="http://schemas.microsoft.com/office/2006/metadata/contentType"/>
@@ -2547,4 +2518,29 @@
     <ds:schemaRef ds:uri="http://schemas.microsoft.com/internal/obd"/>
   </ds:schemaRefs>
 </ds:datastoreItem>
+</file>
+
+<file path=customXml/itemProps2.xml><?xml version="1.0" encoding="utf-8"?>
+<ds:datastoreItem xmlns:ds="http://schemas.openxmlformats.org/officeDocument/2006/customXml" ds:itemID="{B3053298-14EA-478A-A905-169894F7A91F}">
+  <ds:schemaRefs>
+    <ds:schemaRef ds:uri="http://schemas.microsoft.com/sharepoint/v3/contenttype/forms"/>
+  </ds:schemaRefs>
+</ds:datastoreItem>
+</file>
+
+<file path=customXml/itemProps3.xml><?xml version="1.0" encoding="utf-8"?>
+<ds:datastoreItem xmlns:ds="http://schemas.openxmlformats.org/officeDocument/2006/customXml" ds:itemID="{5F6430E8-BE2C-4A9F-9B64-98C1E3D980EC}">
+  <ds:schemaRefs>
+    <ds:schemaRef ds:uri="http://schemas.microsoft.com/office/2006/documentManagement/types"/>
+    <ds:schemaRef ds:uri="http://purl.org/dc/elements/1.1/"/>
+    <ds:schemaRef ds:uri="http://schemas.microsoft.com/office/2006/metadata/properties"/>
+    <ds:schemaRef ds:uri="8650f2e2-4b03-442f-910e-fd1e33d14a49"/>
+    <ds:schemaRef ds:uri="http://schemas.microsoft.com/office/infopath/2007/PartnerControls"/>
+    <ds:schemaRef ds:uri="c0d73260-388d-4453-95d0-66f1f4ccdc03"/>
+    <ds:schemaRef ds:uri="http://purl.org/dc/terms/"/>
+    <ds:schemaRef ds:uri="http://schemas.openxmlformats.org/package/2006/metadata/core-properties"/>
+    <ds:schemaRef ds:uri="http://www.w3.org/XML/1998/namespace"/>
+    <ds:schemaRef ds:uri="http://purl.org/dc/dcmitype/"/>
+  </ds:schemaRefs>
+</ds:datastoreItem>
 </file>
</xml_diff>